<commit_message>
Modifs de colonel, jean
</commit_message>
<xml_diff>
--- a/Travaux Prolog.docx
+++ b/Travaux Prolog.docx
@@ -2491,6 +2491,21 @@
     <w:p>
       <w:proofErr w:type="gramStart"/>
       <w:r>
+        <w:t>vend(</w:t>
+      </w:r>
+      <w:proofErr w:type="spellStart"/>
+      <w:proofErr w:type="gramEnd"/>
+      <w:r>
+        <w:t>west</w:t>
+      </w:r>
+      <w:proofErr w:type="spellEnd"/>
+      <w:r>
+        <w:t>, nono, missiles).</w:t>
+      </w:r>
+    </w:p>
+    <w:p>
+      <w:proofErr w:type="gramStart"/>
+      <w:r>
         <w:t>nation</w:t>
       </w:r>
       <w:proofErr w:type="gramEnd"/>
@@ -2501,6 +2516,16 @@
     <w:p>
       <w:proofErr w:type="gramStart"/>
       <w:r>
+        <w:t>arme</w:t>
+      </w:r>
+      <w:proofErr w:type="gramEnd"/>
+      <w:r>
+        <w:t>(missiles).</w:t>
+      </w:r>
+    </w:p>
+    <w:p>
+      <w:proofErr w:type="gramStart"/>
+      <w:r>
         <w:t>ennemi(</w:t>
       </w:r>
       <w:proofErr w:type="gramEnd"/>
@@ -2517,22 +2542,57 @@
       </w:r>
     </w:p>
     <w:p/>
-    <w:p>
-      <w:proofErr w:type="gramStart"/>
-      <w:r>
-        <w:t>missile</w:t>
-      </w:r>
-      <w:proofErr w:type="gramEnd"/>
-      <w:r>
-        <w:t>(m1).                     % m1 est un missile</w:t>
-      </w:r>
-    </w:p>
-    <w:p>
-      <w:proofErr w:type="gramStart"/>
-      <w:r>
-        <w:t>arme</w:t>
-      </w:r>
-      <w:proofErr w:type="gramEnd"/>
+    <w:p/>
+    <w:p/>
+    <w:p/>
+    <w:p/>
+    <w:p/>
+    <w:p/>
+    <w:p/>
+    <w:p/>
+    <w:p>
+      <w:pPr>
+        <w:pStyle w:val="Titre1"/>
+      </w:pPr>
+      <w:bookmarkStart w:id="7" w:name="_Toc219732305"/>
+      <w:r>
+        <w:t xml:space="preserve">Exercice </w:t>
+      </w:r>
+      <w:proofErr w:type="gramStart"/>
+      <w:r>
+        <w:t>3:</w:t>
+      </w:r>
+      <w:proofErr w:type="gramEnd"/>
+      <w:r>
+        <w:t xml:space="preserve"> </w:t>
+      </w:r>
+      <w:r>
+        <w:t>Jack possède un chat</w:t>
+      </w:r>
+      <w:bookmarkEnd w:id="7"/>
+    </w:p>
+    <w:p>
+      <w:r>
+        <w:t>% RÈGLES</w:t>
+      </w:r>
+    </w:p>
+    <w:p/>
+    <w:p>
+      <w:r>
+        <w:t>% Tout propriétaire de chien est un ami des animaux</w:t>
+      </w:r>
+    </w:p>
+    <w:p>
+      <w:proofErr w:type="spellStart"/>
+      <w:proofErr w:type="gramStart"/>
+      <w:r>
+        <w:t>ami</w:t>
+      </w:r>
+      <w:proofErr w:type="gramEnd"/>
+      <w:r>
+        <w:t>_animaux</w:t>
+      </w:r>
+      <w:proofErr w:type="spellEnd"/>
       <w:r>
         <w:t>(X)</w:t>
       </w:r>
@@ -2541,297 +2601,184 @@
         <w:t xml:space="preserve"> :-</w:t>
       </w:r>
       <w:proofErr w:type="gramEnd"/>
-      <w:r>
-        <w:t xml:space="preserve"> missile(X).           % Les missiles sont des armes</w:t>
-      </w:r>
-    </w:p>
-    <w:p/>
-    <w:p>
-      <w:proofErr w:type="gramStart"/>
-      <w:r>
-        <w:t>vend(</w:t>
+    </w:p>
+    <w:p>
+      <w:r>
+        <w:t xml:space="preserve">    </w:t>
       </w:r>
       <w:proofErr w:type="spellStart"/>
-      <w:proofErr w:type="gramEnd"/>
-      <w:r>
-        <w:t>west</w:t>
+      <w:proofErr w:type="gramStart"/>
+      <w:r>
+        <w:t>possede</w:t>
       </w:r>
       <w:proofErr w:type="spellEnd"/>
       <w:r>
-        <w:t>, nono, m1).             % West a vendu le missile m1 à Nono</w:t>
-      </w:r>
-    </w:p>
-    <w:p/>
-    <w:p/>
-    <w:p/>
-    <w:p/>
-    <w:p/>
-    <w:p/>
-    <w:p/>
-    <w:p/>
-    <w:p>
-      <w:pPr>
-        <w:pStyle w:val="Titre1"/>
-      </w:pPr>
-      <w:bookmarkStart w:id="7" w:name="_Toc219732305"/>
-      <w:r>
-        <w:t xml:space="preserve">Exercice </w:t>
-      </w:r>
-      <w:proofErr w:type="gramStart"/>
-      <w:r>
-        <w:t>3:</w:t>
+        <w:t>(</w:t>
+      </w:r>
+      <w:proofErr w:type="gramEnd"/>
+      <w:r>
+        <w:t>X, chien).</w:t>
+      </w:r>
+    </w:p>
+    <w:p/>
+    <w:p>
+      <w:r>
+        <w:t>% Aucun ami des animaux ne tue un animal</w:t>
+      </w:r>
+    </w:p>
+    <w:p>
+      <w:r>
+        <w:t>% (représenté par une négation logique)</w:t>
+      </w:r>
+    </w:p>
+    <w:p>
+      <w:proofErr w:type="spellStart"/>
+      <w:proofErr w:type="gramStart"/>
+      <w:r>
+        <w:t>ne</w:t>
+      </w:r>
+      <w:proofErr w:type="gramEnd"/>
+      <w:r>
+        <w:t>_tue_</w:t>
+      </w:r>
+      <w:proofErr w:type="gramStart"/>
+      <w:r>
+        <w:t>pas</w:t>
+      </w:r>
+      <w:proofErr w:type="spellEnd"/>
+      <w:r>
+        <w:t>(</w:t>
+      </w:r>
+      <w:proofErr w:type="gramEnd"/>
+      <w:r>
+        <w:t>X, Y)</w:t>
+      </w:r>
+      <w:proofErr w:type="gramStart"/>
+      <w:r>
+        <w:t xml:space="preserve"> :-</w:t>
+      </w:r>
+      <w:proofErr w:type="gramEnd"/>
+    </w:p>
+    <w:p>
+      <w:r>
+        <w:t xml:space="preserve">    </w:t>
+      </w:r>
+      <w:proofErr w:type="spellStart"/>
+      <w:proofErr w:type="gramStart"/>
+      <w:r>
+        <w:t>ami</w:t>
+      </w:r>
+      <w:proofErr w:type="gramEnd"/>
+      <w:r>
+        <w:t>_animaux</w:t>
+      </w:r>
+      <w:proofErr w:type="spellEnd"/>
+      <w:r>
+        <w:t>(X),</w:t>
+      </w:r>
+    </w:p>
+    <w:p>
+      <w:r>
+        <w:t xml:space="preserve">    </w:t>
+      </w:r>
+      <w:proofErr w:type="gramStart"/>
+      <w:r>
+        <w:t>animal</w:t>
+      </w:r>
+      <w:proofErr w:type="gramEnd"/>
+      <w:r>
+        <w:t>(Y).</w:t>
+      </w:r>
+    </w:p>
+    <w:p/>
+    <w:p>
+      <w:r>
+        <w:t>% FAITS</w:t>
+      </w:r>
+    </w:p>
+    <w:p/>
+    <w:p>
+      <w:proofErr w:type="gramStart"/>
+      <w:r>
+        <w:t>animal</w:t>
+      </w:r>
+      <w:proofErr w:type="gramEnd"/>
+      <w:r>
+        <w:t>(chat).</w:t>
+      </w:r>
+    </w:p>
+    <w:p>
+      <w:proofErr w:type="gramStart"/>
+      <w:r>
+        <w:t>animal</w:t>
+      </w:r>
+      <w:proofErr w:type="gramEnd"/>
+      <w:r>
+        <w:t>(chien).</w:t>
+      </w:r>
+    </w:p>
+    <w:p>
+      <w:proofErr w:type="spellStart"/>
+      <w:proofErr w:type="gramStart"/>
+      <w:r>
+        <w:t>possede</w:t>
+      </w:r>
+      <w:proofErr w:type="spellEnd"/>
+      <w:r>
+        <w:t>(</w:t>
+      </w:r>
+      <w:proofErr w:type="gramEnd"/>
+      <w:r>
+        <w:t>jack, chien).            % Jack possède un chien</w:t>
+      </w:r>
+    </w:p>
+    <w:p/>
+    <w:p/>
+    <w:p>
+      <w:r>
+        <w:t>% Une personne a tué un animal</w:t>
+      </w:r>
+    </w:p>
+    <w:p>
+      <w:proofErr w:type="gramStart"/>
+      <w:r>
+        <w:t>tue(</w:t>
+      </w:r>
+      <w:proofErr w:type="gramEnd"/>
+      <w:r>
+        <w:t>X, Y)</w:t>
+      </w:r>
+      <w:proofErr w:type="gramStart"/>
+      <w:r>
+        <w:t xml:space="preserve"> :-</w:t>
       </w:r>
       <w:proofErr w:type="gramEnd"/>
       <w:r>
         <w:t xml:space="preserve"> </w:t>
       </w:r>
-      <w:r>
-        <w:t>Jack possède un chat</w:t>
-      </w:r>
-      <w:bookmarkEnd w:id="7"/>
-    </w:p>
-    <w:p>
-      <w:r>
-        <w:t>% RÈGLES</w:t>
-      </w:r>
-    </w:p>
-    <w:p/>
-    <w:p>
-      <w:r>
-        <w:t>% Tout propriétaire de chien est un ami des animaux</w:t>
-      </w:r>
-    </w:p>
-    <w:p>
+    </w:p>
+    <w:p>
+      <w:r>
+        <w:t xml:space="preserve">    \+ </w:t>
+      </w:r>
       <w:proofErr w:type="spellStart"/>
-      <w:proofErr w:type="gramStart"/>
-      <w:r>
-        <w:t>ami</w:t>
-      </w:r>
-      <w:proofErr w:type="gramEnd"/>
-      <w:r>
-        <w:t>_animaux</w:t>
+      <w:r>
+        <w:t>ne_tue_</w:t>
+      </w:r>
+      <w:proofErr w:type="gramStart"/>
+      <w:r>
+        <w:t>pas</w:t>
       </w:r>
       <w:proofErr w:type="spellEnd"/>
       <w:r>
-        <w:t>(X)</w:t>
-      </w:r>
-      <w:proofErr w:type="gramStart"/>
-      <w:r>
-        <w:t xml:space="preserve"> :-</w:t>
-      </w:r>
-      <w:proofErr w:type="gramEnd"/>
-    </w:p>
-    <w:p>
-      <w:r>
-        <w:t xml:space="preserve">    </w:t>
-      </w:r>
-      <w:proofErr w:type="spellStart"/>
-      <w:proofErr w:type="gramStart"/>
-      <w:r>
-        <w:t>possede</w:t>
-      </w:r>
-      <w:proofErr w:type="spellEnd"/>
-      <w:r>
         <w:t>(</w:t>
       </w:r>
       <w:proofErr w:type="gramEnd"/>
       <w:r>
-        <w:t>X, Y),</w:t>
-      </w:r>
-    </w:p>
-    <w:p>
-      <w:r>
-        <w:t xml:space="preserve">    </w:t>
-      </w:r>
-      <w:proofErr w:type="gramStart"/>
-      <w:r>
-        <w:t>chien</w:t>
-      </w:r>
-      <w:proofErr w:type="gramEnd"/>
-      <w:r>
-        <w:t>(Y).</w:t>
-      </w:r>
-    </w:p>
-    <w:p/>
-    <w:p>
-      <w:r>
-        <w:t>% Aucun ami des animaux ne tue un animal</w:t>
-      </w:r>
-    </w:p>
-    <w:p>
-      <w:r>
-        <w:t>% (représenté par une négation logique)</w:t>
-      </w:r>
-    </w:p>
-    <w:p>
-      <w:proofErr w:type="spellStart"/>
-      <w:proofErr w:type="gramStart"/>
-      <w:r>
-        <w:t>ne</w:t>
-      </w:r>
-      <w:proofErr w:type="gramEnd"/>
-      <w:r>
-        <w:t>_tue_</w:t>
-      </w:r>
-      <w:proofErr w:type="gramStart"/>
-      <w:r>
-        <w:t>pas</w:t>
-      </w:r>
-      <w:proofErr w:type="spellEnd"/>
-      <w:r>
-        <w:t>(</w:t>
-      </w:r>
-      <w:proofErr w:type="gramEnd"/>
-      <w:r>
-        <w:t>X, Y)</w:t>
-      </w:r>
-      <w:proofErr w:type="gramStart"/>
-      <w:r>
-        <w:t xml:space="preserve"> :-</w:t>
-      </w:r>
-      <w:proofErr w:type="gramEnd"/>
-    </w:p>
-    <w:p>
-      <w:r>
-        <w:t xml:space="preserve">    </w:t>
-      </w:r>
-      <w:proofErr w:type="spellStart"/>
-      <w:proofErr w:type="gramStart"/>
-      <w:r>
-        <w:t>ami</w:t>
-      </w:r>
-      <w:proofErr w:type="gramEnd"/>
-      <w:r>
-        <w:t>_animaux</w:t>
-      </w:r>
-      <w:proofErr w:type="spellEnd"/>
-      <w:r>
-        <w:t>(X),</w:t>
-      </w:r>
-    </w:p>
-    <w:p>
-      <w:r>
-        <w:t xml:space="preserve">    </w:t>
-      </w:r>
-      <w:proofErr w:type="gramStart"/>
-      <w:r>
-        <w:t>animal</w:t>
-      </w:r>
-      <w:proofErr w:type="gramEnd"/>
-      <w:r>
-        <w:t>(Y).</w:t>
-      </w:r>
-    </w:p>
-    <w:p/>
-    <w:p>
-      <w:r>
-        <w:t>% FAITS</w:t>
-      </w:r>
-    </w:p>
-    <w:p/>
-    <w:p>
-      <w:proofErr w:type="spellStart"/>
-      <w:proofErr w:type="gramStart"/>
-      <w:r>
-        <w:t>possede</w:t>
-      </w:r>
-      <w:proofErr w:type="spellEnd"/>
-      <w:r>
-        <w:t>(</w:t>
-      </w:r>
-      <w:proofErr w:type="gramEnd"/>
-      <w:r>
-        <w:t>jack, chien1).            % Jack possède un chien</w:t>
-      </w:r>
-    </w:p>
-    <w:p>
-      <w:proofErr w:type="gramStart"/>
-      <w:r>
-        <w:t>chien</w:t>
-      </w:r>
-      <w:proofErr w:type="gramEnd"/>
-      <w:r>
-        <w:t>(chien1).</w:t>
-      </w:r>
-    </w:p>
-    <w:p/>
-    <w:p>
-      <w:proofErr w:type="gramStart"/>
-      <w:r>
-        <w:t>chat</w:t>
-      </w:r>
-      <w:proofErr w:type="gramEnd"/>
-      <w:r>
-        <w:t>(chat1).                      % Il existe un chat</w:t>
-      </w:r>
-    </w:p>
-    <w:p>
-      <w:proofErr w:type="gramStart"/>
-      <w:r>
-        <w:t>animal</w:t>
-      </w:r>
-      <w:proofErr w:type="gramEnd"/>
-      <w:r>
-        <w:t>(X)</w:t>
-      </w:r>
-      <w:proofErr w:type="gramStart"/>
-      <w:r>
-        <w:t xml:space="preserve"> :-</w:t>
-      </w:r>
-      <w:proofErr w:type="gramEnd"/>
-      <w:r>
-        <w:t xml:space="preserve"> chien(X).</w:t>
-      </w:r>
-    </w:p>
-    <w:p>
-      <w:proofErr w:type="gramStart"/>
-      <w:r>
-        <w:t>animal</w:t>
-      </w:r>
-      <w:proofErr w:type="gramEnd"/>
-      <w:r>
-        <w:t>(X)</w:t>
-      </w:r>
-      <w:proofErr w:type="gramStart"/>
-      <w:r>
-        <w:t xml:space="preserve"> :-</w:t>
-      </w:r>
-      <w:proofErr w:type="gramEnd"/>
-      <w:r>
-        <w:t xml:space="preserve"> chat(X).</w:t>
-      </w:r>
-    </w:p>
-    <w:p/>
-    <w:p>
-      <w:r>
-        <w:t>% Jack ou John a tué le chat</w:t>
-      </w:r>
-    </w:p>
-    <w:p>
-      <w:proofErr w:type="gramStart"/>
-      <w:r>
-        <w:t>tue(</w:t>
-      </w:r>
-      <w:proofErr w:type="gramEnd"/>
-      <w:r>
-        <w:t>jack, chat1).</w:t>
-      </w:r>
-    </w:p>
-    <w:p>
-      <w:proofErr w:type="gramStart"/>
-      <w:r>
-        <w:t>tue(</w:t>
-      </w:r>
-      <w:proofErr w:type="spellStart"/>
-      <w:proofErr w:type="gramEnd"/>
-      <w:r>
-        <w:t>john</w:t>
-      </w:r>
-      <w:proofErr w:type="spellEnd"/>
-      <w:r>
-        <w:t>, chat1).</w:t>
-      </w:r>
-    </w:p>
+        <w:t>X, Y).</w:t>
+      </w:r>
+    </w:p>
+    <w:p/>
     <w:p/>
     <w:p/>
     <w:p/>

</xml_diff>

<commit_message>
Modifications des fichiers de Traavaux Prolog avec h son propre grand pere
</commit_message>
<xml_diff>
--- a/Travaux Prolog.docx
+++ b/Travaux Prolog.docx
@@ -1438,7 +1438,13 @@
     <w:sdt>
       <w:sdtPr>
         <w:rPr>
-          <w:lang w:val="fr-FR"/>
+          <w:rFonts w:asciiTheme="minorHAnsi" w:eastAsiaTheme="minorHAnsi" w:hAnsiTheme="minorHAnsi" w:cstheme="minorBidi"/>
+          <w:color w:val="auto"/>
+          <w:kern w:val="2"/>
+          <w:sz w:val="22"/>
+          <w:szCs w:val="22"/>
+          <w:lang w:val="fr-FR" w:eastAsia="en-US"/>
+          <w14:ligatures w14:val="standardContextual"/>
         </w:rPr>
         <w:id w:val="1222559634"/>
         <w:docPartObj>
@@ -1448,15 +1454,8 @@
       </w:sdtPr>
       <w:sdtEndPr>
         <w:rPr>
-          <w:rFonts w:asciiTheme="minorHAnsi" w:eastAsiaTheme="minorHAnsi" w:hAnsiTheme="minorHAnsi" w:cstheme="minorBidi"/>
           <w:b/>
           <w:bCs/>
-          <w:color w:val="auto"/>
-          <w:kern w:val="2"/>
-          <w:sz w:val="22"/>
-          <w:szCs w:val="22"/>
-          <w:lang w:eastAsia="en-US"/>
-          <w14:ligatures w14:val="standardContextual"/>
         </w:rPr>
       </w:sdtEndPr>
       <w:sdtContent>
@@ -2189,63 +2188,63 @@
     </w:p>
     <w:p>
       <w:r>
+        <w:t xml:space="preserve">    </w:t>
+      </w:r>
+      <w:proofErr w:type="spellStart"/>
+      <w:proofErr w:type="gramStart"/>
+      <w:r>
+        <w:t>concat</w:t>
+      </w:r>
+      <w:proofErr w:type="spellEnd"/>
+      <w:r>
+        <w:t>(</w:t>
+      </w:r>
+      <w:proofErr w:type="spellStart"/>
+      <w:proofErr w:type="gramEnd"/>
+      <w:r>
+        <w:t>ReversedRest</w:t>
+      </w:r>
+      <w:proofErr w:type="spellEnd"/>
+      <w:r>
+        <w:t xml:space="preserve">, [First], </w:t>
+      </w:r>
+      <w:proofErr w:type="spellStart"/>
+      <w:r>
+        <w:t>Reversed</w:t>
+      </w:r>
+      <w:proofErr w:type="spellEnd"/>
+      <w:r>
+        <w:t>).     % puis on met First à la fin</w:t>
+      </w:r>
+    </w:p>
+    <w:p/>
+    <w:p/>
+    <w:p>
+      <w:r>
+        <w:t xml:space="preserve">% </w:t>
+      </w:r>
+      <w:proofErr w:type="spellStart"/>
+      <w:proofErr w:type="gramStart"/>
+      <w:r>
+        <w:t>enleve</w:t>
+      </w:r>
+      <w:proofErr w:type="spellEnd"/>
+      <w:r>
+        <w:t>(</w:t>
+      </w:r>
+      <w:proofErr w:type="gramEnd"/>
+      <w:r>
+        <w:t>X, L, LX)</w:t>
+      </w:r>
+    </w:p>
+    <w:p>
+      <w:r>
+        <w:t>% X est un élément de L</w:t>
+      </w:r>
+    </w:p>
+    <w:p>
+      <w:r>
         <w:lastRenderedPageBreak/>
-        <w:t xml:space="preserve">    </w:t>
-      </w:r>
-      <w:proofErr w:type="spellStart"/>
-      <w:proofErr w:type="gramStart"/>
-      <w:r>
-        <w:t>concat</w:t>
-      </w:r>
-      <w:proofErr w:type="spellEnd"/>
-      <w:r>
-        <w:t>(</w:t>
-      </w:r>
-      <w:proofErr w:type="spellStart"/>
-      <w:proofErr w:type="gramEnd"/>
-      <w:r>
-        <w:t>ReversedRest</w:t>
-      </w:r>
-      <w:proofErr w:type="spellEnd"/>
-      <w:r>
-        <w:t xml:space="preserve">, [First], </w:t>
-      </w:r>
-      <w:proofErr w:type="spellStart"/>
-      <w:r>
-        <w:t>Reversed</w:t>
-      </w:r>
-      <w:proofErr w:type="spellEnd"/>
-      <w:r>
-        <w:t>).     % puis on met First à la fin</w:t>
-      </w:r>
-    </w:p>
-    <w:p/>
-    <w:p/>
-    <w:p>
-      <w:r>
-        <w:t xml:space="preserve">% </w:t>
-      </w:r>
-      <w:proofErr w:type="spellStart"/>
-      <w:proofErr w:type="gramStart"/>
-      <w:r>
-        <w:t>enleve</w:t>
-      </w:r>
-      <w:proofErr w:type="spellEnd"/>
-      <w:r>
-        <w:t>(</w:t>
-      </w:r>
-      <w:proofErr w:type="gramEnd"/>
-      <w:r>
-        <w:t>X, L, LX)</w:t>
-      </w:r>
-    </w:p>
-    <w:p>
-      <w:r>
-        <w:t>% X est un élément de L</w:t>
-      </w:r>
-    </w:p>
-    <w:p>
-      <w:r>
         <w:t>% LX est la liste L sans la première occurrence de X</w:t>
       </w:r>
     </w:p>
@@ -2336,6 +2335,7 @@
       </w:pPr>
       <w:bookmarkStart w:id="6" w:name="_Toc219732304"/>
       <w:r>
+        <w:lastRenderedPageBreak/>
         <w:t xml:space="preserve">Exercice </w:t>
       </w:r>
       <w:proofErr w:type="gramStart"/>
@@ -2556,6 +2556,7 @@
       </w:pPr>
       <w:bookmarkStart w:id="7" w:name="_Toc219732305"/>
       <w:r>
+        <w:lastRenderedPageBreak/>
         <w:t xml:space="preserve">Exercice </w:t>
       </w:r>
       <w:proofErr w:type="gramStart"/>
@@ -2804,6 +2805,7 @@
       </w:pPr>
       <w:bookmarkStart w:id="8" w:name="_Toc219732306"/>
       <w:r>
+        <w:lastRenderedPageBreak/>
         <w:t xml:space="preserve">Exercice </w:t>
       </w:r>
       <w:proofErr w:type="gramStart"/>
@@ -2819,13 +2821,11 @@
       </w:r>
       <w:bookmarkEnd w:id="8"/>
     </w:p>
-    <w:p/>
     <w:p>
       <w:r>
         <w:t>% PERSONNES</w:t>
       </w:r>
     </w:p>
-    <w:p/>
     <w:p>
       <w:proofErr w:type="gramStart"/>
       <w:r>
@@ -2856,16 +2856,6 @@
         <w:t>(s).</w:t>
       </w:r>
     </w:p>
-    <w:p>
-      <w:proofErr w:type="gramStart"/>
-      <w:r>
-        <w:t>homme</w:t>
-      </w:r>
-      <w:proofErr w:type="gramEnd"/>
-      <w:r>
-        <w:t>(e).</w:t>
-      </w:r>
-    </w:p>
     <w:p/>
     <w:p>
       <w:proofErr w:type="gramStart"/>
@@ -2889,12 +2879,22 @@
     </w:p>
     <w:p/>
     <w:p>
+      <w:proofErr w:type="gramStart"/>
+      <w:r>
+        <w:t>veuve</w:t>
+      </w:r>
+      <w:proofErr w:type="gramEnd"/>
+      <w:r>
+        <w:t>(v).</w:t>
+      </w:r>
+    </w:p>
+    <w:p/>
+    <w:p>
       <w:r>
         <w:t>% MARIAGES</w:t>
       </w:r>
     </w:p>
     <w:p/>
-    <w:p/>
     <w:p>
       <w:proofErr w:type="spellStart"/>
       <w:proofErr w:type="gramStart"/>
@@ -2907,7 +2907,7 @@
       </w:r>
       <w:proofErr w:type="gramEnd"/>
       <w:r>
-        <w:t>h, v).      % H épouse V</w:t>
+        <w:t>h, v).      % h épouse v</w:t>
       </w:r>
     </w:p>
     <w:p>
@@ -2922,7 +2922,7 @@
       </w:r>
       <w:proofErr w:type="gramEnd"/>
       <w:r>
-        <w:t>p, f).      % P épouse F</w:t>
+        <w:t>p, f).      % p épouse f</w:t>
       </w:r>
     </w:p>
     <w:p/>
@@ -2931,7 +2931,6 @@
         <w:t>% FILIATION</w:t>
       </w:r>
     </w:p>
-    <w:p/>
     <w:p>
       <w:proofErr w:type="spellStart"/>
       <w:proofErr w:type="gramStart"/>
@@ -2944,7 +2943,156 @@
       </w:r>
       <w:proofErr w:type="gramEnd"/>
       <w:r>
-        <w:t>p, h).        % P est le père de H</w:t>
+        <w:t>p, h).        % p est le père de h</w:t>
+      </w:r>
+    </w:p>
+    <w:p>
+      <w:proofErr w:type="spellStart"/>
+      <w:proofErr w:type="gramStart"/>
+      <w:r>
+        <w:t>pere</w:t>
+      </w:r>
+      <w:proofErr w:type="spellEnd"/>
+      <w:r>
+        <w:t>(</w:t>
+      </w:r>
+      <w:proofErr w:type="gramEnd"/>
+      <w:r>
+        <w:t>h, s).        % h et v ont un fils s</w:t>
+      </w:r>
+    </w:p>
+    <w:p>
+      <w:proofErr w:type="spellStart"/>
+      <w:proofErr w:type="gramStart"/>
+      <w:r>
+        <w:t>pere</w:t>
+      </w:r>
+      <w:proofErr w:type="spellEnd"/>
+      <w:r>
+        <w:t>(</w:t>
+      </w:r>
+      <w:proofErr w:type="gramEnd"/>
+      <w:r>
+        <w:t>p, e).        % p et f ont un enfant e</w:t>
+      </w:r>
+    </w:p>
+    <w:p>
+      <w:proofErr w:type="spellStart"/>
+      <w:proofErr w:type="gramStart"/>
+      <w:r>
+        <w:t>mere</w:t>
+      </w:r>
+      <w:proofErr w:type="spellEnd"/>
+      <w:r>
+        <w:t>(</w:t>
+      </w:r>
+      <w:proofErr w:type="gramEnd"/>
+      <w:r>
+        <w:t>f, e).</w:t>
+      </w:r>
+    </w:p>
+    <w:p>
+      <w:proofErr w:type="spellStart"/>
+      <w:proofErr w:type="gramStart"/>
+      <w:r>
+        <w:t>mere</w:t>
+      </w:r>
+      <w:proofErr w:type="spellEnd"/>
+      <w:r>
+        <w:t>(</w:t>
+      </w:r>
+      <w:proofErr w:type="gramEnd"/>
+      <w:r>
+        <w:t>v, f).        % v est la mère de f</w:t>
+      </w:r>
+    </w:p>
+    <w:p>
+      <w:proofErr w:type="spellStart"/>
+      <w:proofErr w:type="gramStart"/>
+      <w:r>
+        <w:t>mere</w:t>
+      </w:r>
+      <w:proofErr w:type="spellEnd"/>
+      <w:r>
+        <w:t>(</w:t>
+      </w:r>
+      <w:proofErr w:type="gramEnd"/>
+      <w:r>
+        <w:t>v, s).</w:t>
+      </w:r>
+    </w:p>
+    <w:p/>
+    <w:p>
+      <w:proofErr w:type="gramStart"/>
+      <w:r>
+        <w:t>parent(</w:t>
+      </w:r>
+      <w:proofErr w:type="gramEnd"/>
+      <w:r>
+        <w:t>X, Y)</w:t>
+      </w:r>
+      <w:proofErr w:type="gramStart"/>
+      <w:r>
+        <w:t xml:space="preserve"> :-</w:t>
+      </w:r>
+      <w:proofErr w:type="gramEnd"/>
+    </w:p>
+    <w:p>
+      <w:r>
+        <w:t xml:space="preserve">    </w:t>
+      </w:r>
+      <w:proofErr w:type="spellStart"/>
+      <w:proofErr w:type="gramStart"/>
+      <w:r>
+        <w:t>pere</w:t>
+      </w:r>
+      <w:proofErr w:type="spellEnd"/>
+      <w:r>
+        <w:t>(</w:t>
+      </w:r>
+      <w:proofErr w:type="gramEnd"/>
+      <w:r>
+        <w:t>X, Y).</w:t>
+      </w:r>
+    </w:p>
+    <w:p/>
+    <w:p>
+      <w:proofErr w:type="gramStart"/>
+      <w:r>
+        <w:t>parent(</w:t>
+      </w:r>
+      <w:proofErr w:type="gramEnd"/>
+      <w:r>
+        <w:t>X, Y)</w:t>
+      </w:r>
+      <w:proofErr w:type="gramStart"/>
+      <w:r>
+        <w:t xml:space="preserve"> :-</w:t>
+      </w:r>
+      <w:proofErr w:type="gramEnd"/>
+    </w:p>
+    <w:p>
+      <w:r>
+        <w:t xml:space="preserve">    </w:t>
+      </w:r>
+      <w:proofErr w:type="spellStart"/>
+      <w:proofErr w:type="gramStart"/>
+      <w:r>
+        <w:t>mere</w:t>
+      </w:r>
+      <w:proofErr w:type="spellEnd"/>
+      <w:r>
+        <w:t>(</w:t>
+      </w:r>
+      <w:proofErr w:type="gramEnd"/>
+      <w:r>
+        <w:t>X, Y).</w:t>
+      </w:r>
+    </w:p>
+    <w:p/>
+    <w:p>
+      <w:r>
+        <w:t>% X est grand-père de Y s'il est le père d'un parent de Y</w:t>
       </w:r>
     </w:p>
     <w:p>
@@ -2952,6 +3100,448 @@
       <w:proofErr w:type="gramStart"/>
       <w:r>
         <w:lastRenderedPageBreak/>
+        <w:t>grand</w:t>
+      </w:r>
+      <w:proofErr w:type="gramEnd"/>
+      <w:r>
+        <w:t>_</w:t>
+      </w:r>
+      <w:proofErr w:type="gramStart"/>
+      <w:r>
+        <w:t>pere</w:t>
+      </w:r>
+      <w:proofErr w:type="spellEnd"/>
+      <w:r>
+        <w:t>(</w:t>
+      </w:r>
+      <w:proofErr w:type="gramEnd"/>
+      <w:r>
+        <w:t>X, Y)</w:t>
+      </w:r>
+      <w:proofErr w:type="gramStart"/>
+      <w:r>
+        <w:t xml:space="preserve"> :-</w:t>
+      </w:r>
+      <w:proofErr w:type="gramEnd"/>
+    </w:p>
+    <w:p>
+      <w:r>
+        <w:t xml:space="preserve">    </w:t>
+      </w:r>
+      <w:proofErr w:type="spellStart"/>
+      <w:proofErr w:type="gramStart"/>
+      <w:r>
+        <w:t>pere</w:t>
+      </w:r>
+      <w:proofErr w:type="spellEnd"/>
+      <w:r>
+        <w:t>(</w:t>
+      </w:r>
+      <w:proofErr w:type="gramEnd"/>
+      <w:r>
+        <w:t>X, Z),</w:t>
+      </w:r>
+    </w:p>
+    <w:p>
+      <w:r>
+        <w:t xml:space="preserve">    </w:t>
+      </w:r>
+      <w:proofErr w:type="gramStart"/>
+      <w:r>
+        <w:t>parent(</w:t>
+      </w:r>
+      <w:proofErr w:type="gramEnd"/>
+      <w:r>
+        <w:t>Z, Y).</w:t>
+      </w:r>
+    </w:p>
+    <w:p>
+      <w:proofErr w:type="gramStart"/>
+      <w:r>
+        <w:t>gendre</w:t>
+      </w:r>
+      <w:proofErr w:type="gramEnd"/>
+      <w:r>
+        <w:t>(</w:t>
+      </w:r>
+      <w:proofErr w:type="spellStart"/>
+      <w:proofErr w:type="gramStart"/>
+      <w:r>
+        <w:t>p,h</w:t>
+      </w:r>
+      <w:proofErr w:type="spellEnd"/>
+      <w:proofErr w:type="gramEnd"/>
+      <w:r>
+        <w:t>).  % p est le gendre de h</w:t>
+      </w:r>
+    </w:p>
+    <w:p/>
+    <w:p/>
+    <w:p>
+      <w:proofErr w:type="gramStart"/>
+      <w:r>
+        <w:t>gendre</w:t>
+      </w:r>
+      <w:proofErr w:type="gramEnd"/>
+      <w:r>
+        <w:t>(</w:t>
+      </w:r>
+      <w:proofErr w:type="gramStart"/>
+      <w:r>
+        <w:t>X,Y):-</w:t>
+      </w:r>
+      <w:proofErr w:type="gramEnd"/>
+      <w:r>
+        <w:t xml:space="preserve">  % X est le gendre de Y s'il épouse l'enfant de X</w:t>
+      </w:r>
+    </w:p>
+    <w:p>
+      <w:r>
+        <w:t xml:space="preserve">    </w:t>
+      </w:r>
+      <w:proofErr w:type="spellStart"/>
+      <w:proofErr w:type="gramStart"/>
+      <w:r>
+        <w:t>epouse</w:t>
+      </w:r>
+      <w:proofErr w:type="spellEnd"/>
+      <w:proofErr w:type="gramEnd"/>
+      <w:r>
+        <w:t>(</w:t>
+      </w:r>
+      <w:proofErr w:type="gramStart"/>
+      <w:r>
+        <w:t>X,Z</w:t>
+      </w:r>
+      <w:proofErr w:type="gramEnd"/>
+      <w:r>
+        <w:t>),</w:t>
+      </w:r>
+    </w:p>
+    <w:p>
+      <w:r>
+        <w:t xml:space="preserve">    </w:t>
+      </w:r>
+      <w:proofErr w:type="gramStart"/>
+      <w:r>
+        <w:t>parent</w:t>
+      </w:r>
+      <w:proofErr w:type="gramEnd"/>
+      <w:r>
+        <w:t>(</w:t>
+      </w:r>
+      <w:proofErr w:type="gramStart"/>
+      <w:r>
+        <w:t>Y,Z</w:t>
+      </w:r>
+      <w:proofErr w:type="gramEnd"/>
+      <w:r>
+        <w:t>).</w:t>
+      </w:r>
+    </w:p>
+    <w:p/>
+    <w:p>
+      <w:proofErr w:type="spellStart"/>
+      <w:proofErr w:type="gramStart"/>
+      <w:r>
+        <w:t>frere</w:t>
+      </w:r>
+      <w:proofErr w:type="spellEnd"/>
+      <w:proofErr w:type="gramEnd"/>
+      <w:r>
+        <w:t>(</w:t>
+      </w:r>
+      <w:proofErr w:type="gramStart"/>
+      <w:r>
+        <w:t>X,Y):-</w:t>
+      </w:r>
+      <w:proofErr w:type="gramEnd"/>
+      <w:r>
+        <w:t xml:space="preserve">   % X est le </w:t>
+      </w:r>
+      <w:proofErr w:type="spellStart"/>
+      <w:r>
+        <w:t>frere</w:t>
+      </w:r>
+      <w:proofErr w:type="spellEnd"/>
+      <w:r>
+        <w:t xml:space="preserve"> ou la </w:t>
+      </w:r>
+      <w:proofErr w:type="spellStart"/>
+      <w:r>
+        <w:t>soeur</w:t>
+      </w:r>
+      <w:proofErr w:type="spellEnd"/>
+      <w:r>
+        <w:t xml:space="preserve"> de Y s'ils ont le même parent</w:t>
+      </w:r>
+    </w:p>
+    <w:p>
+      <w:r>
+        <w:t xml:space="preserve">    </w:t>
+      </w:r>
+      <w:proofErr w:type="gramStart"/>
+      <w:r>
+        <w:t>parent</w:t>
+      </w:r>
+      <w:proofErr w:type="gramEnd"/>
+      <w:r>
+        <w:t>(</w:t>
+      </w:r>
+      <w:proofErr w:type="gramStart"/>
+      <w:r>
+        <w:t>Z,X</w:t>
+      </w:r>
+      <w:proofErr w:type="gramEnd"/>
+      <w:r>
+        <w:t>),</w:t>
+      </w:r>
+    </w:p>
+    <w:p>
+      <w:r>
+        <w:t xml:space="preserve">    </w:t>
+      </w:r>
+      <w:proofErr w:type="gramStart"/>
+      <w:r>
+        <w:t>parent</w:t>
+      </w:r>
+      <w:proofErr w:type="gramEnd"/>
+      <w:r>
+        <w:t>(</w:t>
+      </w:r>
+      <w:proofErr w:type="gramStart"/>
+      <w:r>
+        <w:t>Z,Y</w:t>
+      </w:r>
+      <w:proofErr w:type="gramEnd"/>
+      <w:r>
+        <w:t>).</w:t>
+      </w:r>
+    </w:p>
+    <w:p/>
+    <w:p>
+      <w:proofErr w:type="gramStart"/>
+      <w:r>
+        <w:t>cousin</w:t>
+      </w:r>
+      <w:proofErr w:type="gramEnd"/>
+      <w:r>
+        <w:t>(</w:t>
+      </w:r>
+      <w:proofErr w:type="gramStart"/>
+      <w:r>
+        <w:t>X,Y):-</w:t>
+      </w:r>
+      <w:proofErr w:type="gramEnd"/>
+      <w:r>
+        <w:t xml:space="preserve">  % X est le cousin de Y s'il leurs parents sont des </w:t>
+      </w:r>
+      <w:proofErr w:type="spellStart"/>
+      <w:r>
+        <w:t>freres</w:t>
+      </w:r>
+      <w:proofErr w:type="spellEnd"/>
+    </w:p>
+    <w:p>
+      <w:r>
+        <w:t xml:space="preserve">    </w:t>
+      </w:r>
+      <w:proofErr w:type="gramStart"/>
+      <w:r>
+        <w:t>parent</w:t>
+      </w:r>
+      <w:proofErr w:type="gramEnd"/>
+      <w:r>
+        <w:t>(A</w:t>
+      </w:r>
+      <w:proofErr w:type="gramStart"/>
+      <w:r>
+        <w:t>1,X</w:t>
+      </w:r>
+      <w:proofErr w:type="gramEnd"/>
+      <w:r>
+        <w:t>),</w:t>
+      </w:r>
+    </w:p>
+    <w:p>
+      <w:r>
+        <w:t xml:space="preserve">    </w:t>
+      </w:r>
+      <w:proofErr w:type="gramStart"/>
+      <w:r>
+        <w:t>parent</w:t>
+      </w:r>
+      <w:proofErr w:type="gramEnd"/>
+      <w:r>
+        <w:t>(A</w:t>
+      </w:r>
+      <w:proofErr w:type="gramStart"/>
+      <w:r>
+        <w:t>2,Y</w:t>
+      </w:r>
+      <w:proofErr w:type="gramEnd"/>
+      <w:r>
+        <w:t>),</w:t>
+      </w:r>
+    </w:p>
+    <w:p>
+      <w:r>
+        <w:t xml:space="preserve">    </w:t>
+      </w:r>
+      <w:proofErr w:type="spellStart"/>
+      <w:proofErr w:type="gramStart"/>
+      <w:r>
+        <w:t>frere</w:t>
+      </w:r>
+      <w:proofErr w:type="spellEnd"/>
+      <w:proofErr w:type="gramEnd"/>
+      <w:r>
+        <w:t>(A</w:t>
+      </w:r>
+      <w:proofErr w:type="gramStart"/>
+      <w:r>
+        <w:t>1,A</w:t>
+      </w:r>
+      <w:proofErr w:type="gramEnd"/>
+      <w:r>
+        <w:t>2).</w:t>
+      </w:r>
+    </w:p>
+    <w:p>
+      <w:proofErr w:type="gramStart"/>
+      <w:r>
+        <w:t>cousin</w:t>
+      </w:r>
+      <w:proofErr w:type="gramEnd"/>
+      <w:r>
+        <w:t>(</w:t>
+      </w:r>
+      <w:proofErr w:type="spellStart"/>
+      <w:proofErr w:type="gramStart"/>
+      <w:r>
+        <w:t>s,h</w:t>
+      </w:r>
+      <w:proofErr w:type="spellEnd"/>
+      <w:proofErr w:type="gramEnd"/>
+      <w:r>
+        <w:t>).</w:t>
+      </w:r>
+    </w:p>
+    <w:p/>
+    <w:p/>
+    <w:p>
+      <w:proofErr w:type="gramStart"/>
+      <w:r>
+        <w:t>oncle</w:t>
+      </w:r>
+      <w:proofErr w:type="gramEnd"/>
+      <w:r>
+        <w:t>(</w:t>
+      </w:r>
+      <w:proofErr w:type="gramStart"/>
+      <w:r>
+        <w:t>X,Y):-</w:t>
+      </w:r>
+      <w:proofErr w:type="gramEnd"/>
+      <w:r>
+        <w:t xml:space="preserve"> % X est l'oncle de Y s'il est le </w:t>
+      </w:r>
+      <w:proofErr w:type="spellStart"/>
+      <w:r>
+        <w:t>frere</w:t>
+      </w:r>
+      <w:proofErr w:type="spellEnd"/>
+      <w:r>
+        <w:t xml:space="preserve"> d'un parent de Y</w:t>
+      </w:r>
+    </w:p>
+    <w:p>
+      <w:r>
+        <w:t xml:space="preserve">    </w:t>
+      </w:r>
+      <w:proofErr w:type="gramStart"/>
+      <w:r>
+        <w:t>parent</w:t>
+      </w:r>
+      <w:proofErr w:type="gramEnd"/>
+      <w:r>
+        <w:t>(</w:t>
+      </w:r>
+      <w:proofErr w:type="gramStart"/>
+      <w:r>
+        <w:t>A,Y</w:t>
+      </w:r>
+      <w:proofErr w:type="gramEnd"/>
+      <w:r>
+        <w:t>),</w:t>
+      </w:r>
+    </w:p>
+    <w:p>
+      <w:r>
+        <w:t xml:space="preserve">    </w:t>
+      </w:r>
+      <w:proofErr w:type="spellStart"/>
+      <w:proofErr w:type="gramStart"/>
+      <w:r>
+        <w:t>frere</w:t>
+      </w:r>
+      <w:proofErr w:type="spellEnd"/>
+      <w:proofErr w:type="gramEnd"/>
+      <w:r>
+        <w:t>(</w:t>
+      </w:r>
+      <w:proofErr w:type="gramStart"/>
+      <w:r>
+        <w:t>X,A</w:t>
+      </w:r>
+      <w:proofErr w:type="gramEnd"/>
+      <w:r>
+        <w:t>).</w:t>
+      </w:r>
+    </w:p>
+    <w:p>
+      <w:proofErr w:type="gramStart"/>
+      <w:r>
+        <w:t>oncle</w:t>
+      </w:r>
+      <w:proofErr w:type="gramEnd"/>
+      <w:r>
+        <w:t>(</w:t>
+      </w:r>
+      <w:proofErr w:type="spellStart"/>
+      <w:proofErr w:type="gramStart"/>
+      <w:r>
+        <w:t>s,s</w:t>
+      </w:r>
+      <w:proofErr w:type="spellEnd"/>
+      <w:proofErr w:type="gramEnd"/>
+      <w:r>
+        <w:t>).</w:t>
+      </w:r>
+    </w:p>
+    <w:p/>
+    <w:p>
+      <w:r>
+        <w:t xml:space="preserve">% Nouvelles règles à ajouter pour obtenir h son propre grand </w:t>
+      </w:r>
+      <w:proofErr w:type="gramStart"/>
+      <w:r>
+        <w:t>père!</w:t>
+      </w:r>
+      <w:proofErr w:type="gramEnd"/>
+    </w:p>
+    <w:p>
+      <w:proofErr w:type="spellStart"/>
+      <w:proofErr w:type="gramStart"/>
+      <w:r>
+        <w:t>belle</w:t>
+      </w:r>
+      <w:proofErr w:type="gramEnd"/>
+      <w:r>
+        <w:t>_</w:t>
+      </w:r>
+      <w:proofErr w:type="gramStart"/>
+      <w:r>
         <w:t>mere</w:t>
       </w:r>
       <w:proofErr w:type="spellEnd"/>
@@ -2960,11 +3550,29 @@
       </w:r>
       <w:proofErr w:type="gramEnd"/>
       <w:r>
-        <w:t>v, f).        % V est la mère de F</w:t>
-      </w:r>
-    </w:p>
-    <w:p/>
-    <w:p>
+        <w:t>f, h)</w:t>
+      </w:r>
+      <w:proofErr w:type="gramStart"/>
+      <w:r>
+        <w:t xml:space="preserve"> :-</w:t>
+      </w:r>
+      <w:proofErr w:type="gramEnd"/>
+      <w:r>
+        <w:t xml:space="preserve"> </w:t>
+      </w:r>
+      <w:proofErr w:type="spellStart"/>
+      <w:proofErr w:type="gramStart"/>
+      <w:r>
+        <w:t>epouse</w:t>
+      </w:r>
+      <w:proofErr w:type="spellEnd"/>
+      <w:r>
+        <w:t>(</w:t>
+      </w:r>
+      <w:proofErr w:type="gramEnd"/>
+      <w:r>
+        <w:t xml:space="preserve">p, f), </w:t>
+      </w:r>
       <w:proofErr w:type="spellStart"/>
       <w:proofErr w:type="gramStart"/>
       <w:r>
@@ -2976,11 +3584,19 @@
       </w:r>
       <w:proofErr w:type="gramEnd"/>
       <w:r>
-        <w:t>h, s).        % H et V ont un fils S</w:t>
-      </w:r>
-    </w:p>
-    <w:p>
-      <w:proofErr w:type="spellStart"/>
+        <w:t>p, h).</w:t>
+      </w:r>
+    </w:p>
+    <w:p>
+      <w:proofErr w:type="spellStart"/>
+      <w:proofErr w:type="gramStart"/>
+      <w:r>
+        <w:t>grand</w:t>
+      </w:r>
+      <w:proofErr w:type="gramEnd"/>
+      <w:r>
+        <w:t>_</w:t>
+      </w:r>
       <w:proofErr w:type="gramStart"/>
       <w:r>
         <w:t>mere</w:t>
@@ -2991,12 +3607,56 @@
       </w:r>
       <w:proofErr w:type="gramEnd"/>
       <w:r>
-        <w:t>v, s).</w:t>
-      </w:r>
-    </w:p>
-    <w:p/>
-    <w:p>
-      <w:proofErr w:type="spellStart"/>
+        <w:t>v, h)</w:t>
+      </w:r>
+      <w:proofErr w:type="gramStart"/>
+      <w:r>
+        <w:t xml:space="preserve"> :-</w:t>
+      </w:r>
+      <w:proofErr w:type="gramEnd"/>
+      <w:r>
+        <w:t xml:space="preserve"> </w:t>
+      </w:r>
+      <w:proofErr w:type="spellStart"/>
+      <w:proofErr w:type="gramStart"/>
+      <w:r>
+        <w:t>mere</w:t>
+      </w:r>
+      <w:proofErr w:type="spellEnd"/>
+      <w:r>
+        <w:t>(</w:t>
+      </w:r>
+      <w:proofErr w:type="gramEnd"/>
+      <w:r>
+        <w:t xml:space="preserve">v, f), </w:t>
+      </w:r>
+      <w:proofErr w:type="spellStart"/>
+      <w:r>
+        <w:t>belle_</w:t>
+      </w:r>
+      <w:proofErr w:type="gramStart"/>
+      <w:r>
+        <w:t>mere</w:t>
+      </w:r>
+      <w:proofErr w:type="spellEnd"/>
+      <w:r>
+        <w:t>(</w:t>
+      </w:r>
+      <w:proofErr w:type="gramEnd"/>
+      <w:r>
+        <w:t>f, h).</w:t>
+      </w:r>
+    </w:p>
+    <w:p>
+      <w:proofErr w:type="spellStart"/>
+      <w:proofErr w:type="gramStart"/>
+      <w:r>
+        <w:t>grand</w:t>
+      </w:r>
+      <w:proofErr w:type="gramEnd"/>
+      <w:r>
+        <w:t>_</w:t>
+      </w:r>
       <w:proofErr w:type="gramStart"/>
       <w:r>
         <w:t>pere</w:t>
@@ -3007,11 +3667,33 @@
       </w:r>
       <w:proofErr w:type="gramEnd"/>
       <w:r>
-        <w:t>p, e).        % P et F ont un enfant E</w:t>
-      </w:r>
-    </w:p>
-    <w:p>
-      <w:proofErr w:type="spellStart"/>
+        <w:t>h, h)</w:t>
+      </w:r>
+      <w:proofErr w:type="gramStart"/>
+      <w:r>
+        <w:t xml:space="preserve"> :-</w:t>
+      </w:r>
+      <w:proofErr w:type="gramEnd"/>
+      <w:r>
+        <w:t xml:space="preserve"> </w:t>
+      </w:r>
+      <w:proofErr w:type="spellStart"/>
+      <w:proofErr w:type="gramStart"/>
+      <w:r>
+        <w:t>epouse</w:t>
+      </w:r>
+      <w:proofErr w:type="spellEnd"/>
+      <w:r>
+        <w:t>(</w:t>
+      </w:r>
+      <w:proofErr w:type="gramEnd"/>
+      <w:r>
+        <w:t xml:space="preserve">h, v), </w:t>
+      </w:r>
+      <w:proofErr w:type="spellStart"/>
+      <w:r>
+        <w:t>grand_</w:t>
+      </w:r>
       <w:proofErr w:type="gramStart"/>
       <w:r>
         <w:t>mere</w:t>
@@ -3022,151 +3704,7 @@
       </w:r>
       <w:proofErr w:type="gramEnd"/>
       <w:r>
-        <w:t>f, e).</w:t>
-      </w:r>
-    </w:p>
-    <w:p/>
-    <w:p>
-      <w:r>
-        <w:t>% RÈGLES GÉNÉRALES</w:t>
-      </w:r>
-    </w:p>
-    <w:p/>
-    <w:p>
-      <w:r>
-        <w:t>% X est parent de Y s'il est père ou mère</w:t>
-      </w:r>
-    </w:p>
-    <w:p>
-      <w:proofErr w:type="gramStart"/>
-      <w:r>
-        <w:t>parent(</w:t>
-      </w:r>
-      <w:proofErr w:type="gramEnd"/>
-      <w:r>
-        <w:t>X, Y)</w:t>
-      </w:r>
-      <w:proofErr w:type="gramStart"/>
-      <w:r>
-        <w:t xml:space="preserve"> :-</w:t>
-      </w:r>
-      <w:proofErr w:type="gramEnd"/>
-    </w:p>
-    <w:p>
-      <w:r>
-        <w:t xml:space="preserve">    </w:t>
-      </w:r>
-      <w:proofErr w:type="spellStart"/>
-      <w:proofErr w:type="gramStart"/>
-      <w:r>
-        <w:t>pere</w:t>
-      </w:r>
-      <w:proofErr w:type="spellEnd"/>
-      <w:r>
-        <w:t>(</w:t>
-      </w:r>
-      <w:proofErr w:type="gramEnd"/>
-      <w:r>
-        <w:t>X, Y).</w:t>
-      </w:r>
-    </w:p>
-    <w:p/>
-    <w:p>
-      <w:proofErr w:type="gramStart"/>
-      <w:r>
-        <w:t>parent(</w:t>
-      </w:r>
-      <w:proofErr w:type="gramEnd"/>
-      <w:r>
-        <w:t>X, Y)</w:t>
-      </w:r>
-      <w:proofErr w:type="gramStart"/>
-      <w:r>
-        <w:t xml:space="preserve"> :-</w:t>
-      </w:r>
-      <w:proofErr w:type="gramEnd"/>
-    </w:p>
-    <w:p>
-      <w:r>
-        <w:t xml:space="preserve">    </w:t>
-      </w:r>
-      <w:proofErr w:type="spellStart"/>
-      <w:proofErr w:type="gramStart"/>
-      <w:r>
-        <w:t>mere</w:t>
-      </w:r>
-      <w:proofErr w:type="spellEnd"/>
-      <w:r>
-        <w:t>(</w:t>
-      </w:r>
-      <w:proofErr w:type="gramEnd"/>
-      <w:r>
-        <w:t>X, Y).</w:t>
-      </w:r>
-    </w:p>
-    <w:p/>
-    <w:p>
-      <w:r>
-        <w:t>% X est grand-père de Y s'il est le père d'un parent de Y</w:t>
-      </w:r>
-    </w:p>
-    <w:p>
-      <w:proofErr w:type="spellStart"/>
-      <w:proofErr w:type="gramStart"/>
-      <w:r>
-        <w:t>grand</w:t>
-      </w:r>
-      <w:proofErr w:type="gramEnd"/>
-      <w:r>
-        <w:t>_</w:t>
-      </w:r>
-      <w:proofErr w:type="gramStart"/>
-      <w:r>
-        <w:t>pere</w:t>
-      </w:r>
-      <w:proofErr w:type="spellEnd"/>
-      <w:r>
-        <w:t>(</w:t>
-      </w:r>
-      <w:proofErr w:type="gramEnd"/>
-      <w:r>
-        <w:t>X, Y)</w:t>
-      </w:r>
-      <w:proofErr w:type="gramStart"/>
-      <w:r>
-        <w:t xml:space="preserve"> :-</w:t>
-      </w:r>
-      <w:proofErr w:type="gramEnd"/>
-    </w:p>
-    <w:p>
-      <w:r>
-        <w:t xml:space="preserve">    </w:t>
-      </w:r>
-      <w:proofErr w:type="spellStart"/>
-      <w:proofErr w:type="gramStart"/>
-      <w:r>
-        <w:t>pere</w:t>
-      </w:r>
-      <w:proofErr w:type="spellEnd"/>
-      <w:r>
-        <w:t>(</w:t>
-      </w:r>
-      <w:proofErr w:type="gramEnd"/>
-      <w:r>
-        <w:t>X, Z),</w:t>
-      </w:r>
-    </w:p>
-    <w:p>
-      <w:r>
-        <w:t xml:space="preserve">    </w:t>
-      </w:r>
-      <w:proofErr w:type="gramStart"/>
-      <w:r>
-        <w:t>parent(</w:t>
-      </w:r>
-      <w:proofErr w:type="gramEnd"/>
-      <w:r>
-        <w:t>Z, Y).</w:t>
+        <w:t>v, h).</w:t>
       </w:r>
     </w:p>
     <w:sectPr>
@@ -3987,6 +4525,7 @@
   <w:style w:type="character" w:default="1" w:styleId="Policepardfaut">
     <w:name w:val="Default Paragraph Font"/>
     <w:uiPriority w:val="1"/>
+    <w:semiHidden/>
     <w:unhideWhenUsed/>
   </w:style>
   <w:style w:type="table" w:default="1" w:styleId="TableauNormal">
@@ -4394,7 +4933,7 @@
       <w:kern w:val="0"/>
       <w:sz w:val="32"/>
       <w:szCs w:val="32"/>
-      <w:lang w:val="fr-BJ" w:eastAsia="fr-BJ"/>
+      <w:lang w:eastAsia="fr-BJ"/>
       <w14:ligatures w14:val="none"/>
     </w:rPr>
   </w:style>

</xml_diff>